<commit_message>
Added some more info in project context
</commit_message>
<xml_diff>
--- a/Documentation/Intro/Project Context.docx
+++ b/Documentation/Intro/Project Context.docx
@@ -159,6 +159,15 @@
         </w:rPr>
         <w:t xml:space="preserve"> The team aims to provide a competitive advantage to SM Hotel and Convention against competitor when the system is used.</w:t>
       </w:r>
+      <w:r>
+        <w:rPr>
+          <w:sz w:val="18"/>
+          <w:szCs w:val="18"/>
+        </w:rPr>
+        <w:t xml:space="preserve"> With the use of Predictive Analytics, the group aims SM Hotels and Convention to have a better operation, more efficient and effective services.</w:t>
+      </w:r>
+      <w:bookmarkStart w:id="0" w:name="_GoBack"/>
+      <w:bookmarkEnd w:id="0"/>
     </w:p>
     <w:p>
       <w:pPr>
@@ -167,8 +176,6 @@
           <w:szCs w:val="18"/>
         </w:rPr>
       </w:pPr>
-      <w:bookmarkStart w:id="0" w:name="_GoBack"/>
-      <w:bookmarkEnd w:id="0"/>
     </w:p>
     <w:sectPr>
       <w:pgSz w:w="12240" w:h="15840"/>

</xml_diff>